<commit_message>
implementacion en directivo para descargar word solo falta mejoras para seleccionar
</commit_message>
<xml_diff>
--- a/media/plantillas/Operativa.docx
+++ b/media/plantillas/Operativa.docx
@@ -234,8 +234,7 @@
         <w:tblLook w:val="04A0" w:firstRow="1" w:lastRow="0" w:firstColumn="1" w:lastColumn="0" w:noHBand="0" w:noVBand="1"/>
       </w:tblPr>
       <w:tblGrid>
-        <w:gridCol w:w="4961"/>
-        <w:gridCol w:w="4962"/>
+        <w:gridCol w:w="9923"/>
       </w:tblGrid>
       <w:tr>
         <w:trPr>
@@ -244,7 +243,6 @@
         <w:tc>
           <w:tcPr>
             <w:tcW w:w="9923" w:type="dxa"/>
-            <w:gridSpan w:val="2"/>
             <w:shd w:val="clear" w:color="auto" w:fill="808080" w:themeFill="background1" w:themeFillShade="80"/>
           </w:tcPr>
           <w:p>
@@ -274,7 +272,6 @@
         <w:tc>
           <w:tcPr>
             <w:tcW w:w="9923" w:type="dxa"/>
-            <w:gridSpan w:val="2"/>
           </w:tcPr>
           <w:p>
             <w:pPr>
@@ -397,7 +394,6 @@
         <w:tc>
           <w:tcPr>
             <w:tcW w:w="9923" w:type="dxa"/>
-            <w:gridSpan w:val="2"/>
             <w:shd w:val="clear" w:color="auto" w:fill="808080" w:themeFill="background1" w:themeFillShade="80"/>
           </w:tcPr>
           <w:p>
@@ -422,75 +418,46 @@
       </w:tr>
       <w:tr>
         <w:trPr>
-          <w:trHeight w:val="798"/>
+          <w:trHeight w:val="224"/>
         </w:trPr>
         <w:tc>
           <w:tcPr>
-            <w:tcW w:w="4961" w:type="dxa"/>
+            <w:tcW w:w="9923" w:type="dxa"/>
+            <w:shd w:val="clear" w:color="auto" w:fill="FFFFFF" w:themeFill="background1"/>
           </w:tcPr>
           <w:p>
-            <w:r>
-              <w:t xml:space="preserve"> </w:t>
-            </w:r>
+            <w:pPr>
+              <w:jc w:val="center"/>
+              <w:rPr>
+                <w:rFonts w:ascii="Arial" w:hAnsi="Arial" w:cs="Arial"/>
+                <w:b/>
+                <w:color w:val="FFFFFF" w:themeColor="background1"/>
+              </w:rPr>
+            </w:pPr>
           </w:p>
           <w:p>
             <w:r>
               <w:t>{{integrantes}}</w:t>
             </w:r>
           </w:p>
-          <w:p>
-            <w:pPr>
-              <w:jc w:val="both"/>
-              <w:rPr>
-                <w:rFonts w:ascii="Arial" w:hAnsi="Arial" w:cs="Arial"/>
-                <w:sz w:val="20"/>
-                <w:szCs w:val="20"/>
-              </w:rPr>
-            </w:pPr>
-          </w:p>
-        </w:tc>
-        <w:tc>
-          <w:tcPr>
-            <w:tcW w:w="4962" w:type="dxa"/>
-          </w:tcPr>
           <w:p/>
           <w:p>
             <w:pPr>
-              <w:jc w:val="both"/>
-              <w:rPr>
-                <w:rFonts w:ascii="Arial" w:hAnsi="Arial" w:cs="Arial"/>
-                <w:sz w:val="20"/>
-                <w:szCs w:val="20"/>
-              </w:rPr>
-            </w:pPr>
-          </w:p>
-          <w:p>
-            <w:pPr>
-              <w:jc w:val="both"/>
-              <w:rPr>
-                <w:rFonts w:ascii="Arial" w:hAnsi="Arial" w:cs="Arial"/>
-                <w:sz w:val="20"/>
-                <w:szCs w:val="20"/>
-              </w:rPr>
-            </w:pPr>
-          </w:p>
-          <w:p>
-            <w:pPr>
-              <w:jc w:val="both"/>
-              <w:rPr>
-                <w:rFonts w:ascii="Arial" w:hAnsi="Arial" w:cs="Arial"/>
-                <w:sz w:val="20"/>
-                <w:szCs w:val="20"/>
-              </w:rPr>
-            </w:pPr>
-          </w:p>
-          <w:p>
-            <w:pPr>
-              <w:jc w:val="both"/>
-              <w:rPr>
-                <w:rFonts w:ascii="Arial" w:hAnsi="Arial" w:cs="Arial"/>
-                <w:sz w:val="20"/>
-                <w:szCs w:val="20"/>
+              <w:jc w:val="center"/>
+              <w:rPr>
+                <w:rFonts w:ascii="Arial" w:hAnsi="Arial" w:cs="Arial"/>
+                <w:b/>
+                <w:color w:val="FFFFFF" w:themeColor="background1"/>
+              </w:rPr>
+            </w:pPr>
+          </w:p>
+          <w:p>
+            <w:pPr>
+              <w:jc w:val="center"/>
+              <w:rPr>
+                <w:rFonts w:ascii="Arial" w:hAnsi="Arial" w:cs="Arial"/>
+                <w:b/>
+                <w:color w:val="FFFFFF" w:themeColor="background1"/>
               </w:rPr>
             </w:pPr>
           </w:p>
@@ -3497,6 +3464,7 @@
     <w:rsid w:val="001B78F4"/>
     <w:rsid w:val="001B7D03"/>
     <w:rsid w:val="001C4413"/>
+    <w:rsid w:val="001D5DB1"/>
     <w:rsid w:val="001E0814"/>
     <w:rsid w:val="001E10E8"/>
     <w:rsid w:val="001F0BBF"/>
@@ -3517,6 +3485,7 @@
     <w:rsid w:val="0030041D"/>
     <w:rsid w:val="0030122B"/>
     <w:rsid w:val="003115D6"/>
+    <w:rsid w:val="00342924"/>
     <w:rsid w:val="003559A1"/>
     <w:rsid w:val="0035610B"/>
     <w:rsid w:val="00360448"/>
@@ -4438,19 +4407,19 @@
 </file>
 
 <file path=customXml/item1.xml><?xml version="1.0" encoding="utf-8"?>
-<p:properties xmlns:p="http://schemas.microsoft.com/office/2006/metadata/properties" xmlns:xsi="http://www.w3.org/2001/XMLSchema-instance" xmlns:pc="http://schemas.microsoft.com/office/infopath/2007/PartnerControls">
-  <documentManagement>
-    <RECORRIDO xmlns="b3f83ef7-8795-4768-a534-21b84198b72f" xsi:nil="true"/>
-    <lcf76f155ced4ddcb4097134ff3c332f xmlns="b3f83ef7-8795-4768-a534-21b84198b72f">
-      <Terms xmlns="http://schemas.microsoft.com/office/infopath/2007/PartnerControls"/>
-    </lcf76f155ced4ddcb4097134ff3c332f>
-    <TaxCatchAll xmlns="1851a5f3-d53d-4838-a5c6-c068ef49c2bc" xsi:nil="true"/>
-    <_x0030_505 xmlns="b3f83ef7-8795-4768-a534-21b84198b72f" xsi:nil="true"/>
-  </documentManagement>
-</p:properties>
+<?mso-contentType ?>
+<FormTemplates xmlns="http://schemas.microsoft.com/sharepoint/v3/contenttype/forms">
+  <Display>DocumentLibraryForm</Display>
+  <Edit>DocumentLibraryForm</Edit>
+  <New>DocumentLibraryForm</New>
+</FormTemplates>
 </file>
 
 <file path=customXml/item2.xml><?xml version="1.0" encoding="utf-8"?>
+<b:Sources xmlns:b="http://schemas.openxmlformats.org/officeDocument/2006/bibliography" xmlns="http://schemas.openxmlformats.org/officeDocument/2006/bibliography" SelectedStyle="\APA.XSL" StyleName="APA Fifth Edition"/>
+</file>
+
+<file path=customXml/item3.xml><?xml version="1.0" encoding="utf-8"?>
 <ct:contentTypeSchema xmlns:ct="http://schemas.microsoft.com/office/2006/metadata/contentType" xmlns:ma="http://schemas.microsoft.com/office/2006/metadata/properties/metaAttributes" ct:_="" ma:_="" ma:contentTypeName="Documento" ma:contentTypeID="0x01010043EC5063E9B22A40B814BC0EAC0AC185" ma:contentTypeVersion="18" ma:contentTypeDescription="Crear nuevo documento." ma:contentTypeScope="" ma:versionID="a269f7ef9cf50e835ac1bf111a5e8a4b">
   <xsd:schema xmlns:xsd="http://www.w3.org/2001/XMLSchema" xmlns:xs="http://www.w3.org/2001/XMLSchema" xmlns:p="http://schemas.microsoft.com/office/2006/metadata/properties" xmlns:ns2="1851a5f3-d53d-4838-a5c6-c068ef49c2bc" xmlns:ns3="b3f83ef7-8795-4768-a534-21b84198b72f" targetNamespace="http://schemas.microsoft.com/office/2006/metadata/properties" ma:root="true" ma:fieldsID="bec19e035838676b587625e856c42af4" ns2:_="" ns3:_="">
     <xsd:import namespace="1851a5f3-d53d-4838-a5c6-c068ef49c2bc"/>
@@ -4705,31 +4674,36 @@
 </ct:contentTypeSchema>
 </file>
 
-<file path=customXml/item3.xml><?xml version="1.0" encoding="utf-8"?>
-<b:Sources xmlns:b="http://schemas.openxmlformats.org/officeDocument/2006/bibliography" xmlns="http://schemas.openxmlformats.org/officeDocument/2006/bibliography" SelectedStyle="\APA.XSL" StyleName="APA Fifth Edition"/>
-</file>
-
 <file path=customXml/item4.xml><?xml version="1.0" encoding="utf-8"?>
-<?mso-contentType ?>
-<FormTemplates xmlns="http://schemas.microsoft.com/sharepoint/v3/contenttype/forms">
-  <Display>DocumentLibraryForm</Display>
-  <Edit>DocumentLibraryForm</Edit>
-  <New>DocumentLibraryForm</New>
-</FormTemplates>
+<p:properties xmlns:p="http://schemas.microsoft.com/office/2006/metadata/properties" xmlns:xsi="http://www.w3.org/2001/XMLSchema-instance" xmlns:pc="http://schemas.microsoft.com/office/infopath/2007/PartnerControls">
+  <documentManagement>
+    <RECORRIDO xmlns="b3f83ef7-8795-4768-a534-21b84198b72f" xsi:nil="true"/>
+    <lcf76f155ced4ddcb4097134ff3c332f xmlns="b3f83ef7-8795-4768-a534-21b84198b72f">
+      <Terms xmlns="http://schemas.microsoft.com/office/infopath/2007/PartnerControls"/>
+    </lcf76f155ced4ddcb4097134ff3c332f>
+    <TaxCatchAll xmlns="1851a5f3-d53d-4838-a5c6-c068ef49c2bc" xsi:nil="true"/>
+    <_x0030_505 xmlns="b3f83ef7-8795-4768-a534-21b84198b72f" xsi:nil="true"/>
+  </documentManagement>
+</p:properties>
 </file>
 
 <file path=customXml/itemProps1.xml><?xml version="1.0" encoding="utf-8"?>
-<ds:datastoreItem xmlns:ds="http://schemas.openxmlformats.org/officeDocument/2006/customXml" ds:itemID="{AD563453-FFBE-48B9-9390-ED590B0E117C}">
+<ds:datastoreItem xmlns:ds="http://schemas.openxmlformats.org/officeDocument/2006/customXml" ds:itemID="{DA8F7E9D-BA90-4F5C-A18C-4A4653DE57D8}">
   <ds:schemaRefs>
-    <ds:schemaRef ds:uri="http://schemas.microsoft.com/office/2006/metadata/properties"/>
-    <ds:schemaRef ds:uri="http://schemas.microsoft.com/office/infopath/2007/PartnerControls"/>
-    <ds:schemaRef ds:uri="b3f83ef7-8795-4768-a534-21b84198b72f"/>
-    <ds:schemaRef ds:uri="1851a5f3-d53d-4838-a5c6-c068ef49c2bc"/>
+    <ds:schemaRef ds:uri="http://schemas.microsoft.com/sharepoint/v3/contenttype/forms"/>
   </ds:schemaRefs>
 </ds:datastoreItem>
 </file>
 
 <file path=customXml/itemProps2.xml><?xml version="1.0" encoding="utf-8"?>
+<ds:datastoreItem xmlns:ds="http://schemas.openxmlformats.org/officeDocument/2006/customXml" ds:itemID="{75B27D54-791F-4CBD-93DE-0D56EE13950A}">
+  <ds:schemaRefs>
+    <ds:schemaRef ds:uri="http://schemas.openxmlformats.org/officeDocument/2006/bibliography"/>
+  </ds:schemaRefs>
+</ds:datastoreItem>
+</file>
+
+<file path=customXml/itemProps3.xml><?xml version="1.0" encoding="utf-8"?>
 <ds:datastoreItem xmlns:ds="http://schemas.openxmlformats.org/officeDocument/2006/customXml" ds:itemID="{11590A0F-2CC3-442B-8BBB-D0393F068496}">
   <ds:schemaRefs>
     <ds:schemaRef ds:uri="http://schemas.microsoft.com/office/2006/metadata/contentType"/>
@@ -4748,18 +4722,13 @@
 </ds:datastoreItem>
 </file>
 
-<file path=customXml/itemProps3.xml><?xml version="1.0" encoding="utf-8"?>
-<ds:datastoreItem xmlns:ds="http://schemas.openxmlformats.org/officeDocument/2006/customXml" ds:itemID="{75B27D54-791F-4CBD-93DE-0D56EE13950A}">
+<file path=customXml/itemProps4.xml><?xml version="1.0" encoding="utf-8"?>
+<ds:datastoreItem xmlns:ds="http://schemas.openxmlformats.org/officeDocument/2006/customXml" ds:itemID="{AD563453-FFBE-48B9-9390-ED590B0E117C}">
   <ds:schemaRefs>
-    <ds:schemaRef ds:uri="http://schemas.openxmlformats.org/officeDocument/2006/bibliography"/>
-  </ds:schemaRefs>
-</ds:datastoreItem>
-</file>
-
-<file path=customXml/itemProps4.xml><?xml version="1.0" encoding="utf-8"?>
-<ds:datastoreItem xmlns:ds="http://schemas.openxmlformats.org/officeDocument/2006/customXml" ds:itemID="{DA8F7E9D-BA90-4F5C-A18C-4A4653DE57D8}">
-  <ds:schemaRefs>
-    <ds:schemaRef ds:uri="http://schemas.microsoft.com/sharepoint/v3/contenttype/forms"/>
+    <ds:schemaRef ds:uri="http://schemas.microsoft.com/office/2006/metadata/properties"/>
+    <ds:schemaRef ds:uri="http://schemas.microsoft.com/office/infopath/2007/PartnerControls"/>
+    <ds:schemaRef ds:uri="b3f83ef7-8795-4768-a534-21b84198b72f"/>
+    <ds:schemaRef ds:uri="1851a5f3-d53d-4838-a5c6-c068ef49c2bc"/>
   </ds:schemaRefs>
 </ds:datastoreItem>
 </file>

</xml_diff>